<commit_message>
Fixed headder and switched to vision model
</commit_message>
<xml_diff>
--- a/cv_samples/CV_TEMPLATE.docx
+++ b/cv_samples/CV_TEMPLATE.docx
@@ -2,305 +2,6 @@
 <file path=word/document.xml><?xml version="1.0" encoding="utf-8"?>
 <w:document xmlns:wpc="http://schemas.microsoft.com/office/word/2010/wordprocessingCanvas" xmlns:mo="http://schemas.microsoft.com/office/mac/office/2008/main" xmlns:mc="http://schemas.openxmlformats.org/markup-compatibility/2006" xmlns:mv="urn:schemas-microsoft-com:mac:vml" xmlns:o="urn:schemas-microsoft-com:office:office" xmlns:r="http://schemas.openxmlformats.org/officeDocument/2006/relationships" xmlns:m="http://schemas.openxmlformats.org/officeDocument/2006/math" xmlns:v="urn:schemas-microsoft-com:vml" xmlns:wp14="http://schemas.microsoft.com/office/word/2010/wordprocessingDrawing" xmlns:wp="http://schemas.openxmlformats.org/drawingml/2006/wordprocessingDrawing" xmlns:w10="urn:schemas-microsoft-com:office:word" xmlns:w="http://schemas.openxmlformats.org/wordprocessingml/2006/main" xmlns:w14="http://schemas.microsoft.com/office/word/2010/wordml" xmlns:wpg="http://schemas.microsoft.com/office/word/2010/wordprocessingGroup" xmlns:wpi="http://schemas.microsoft.com/office/word/2010/wordprocessingInk" xmlns:wne="http://schemas.microsoft.com/office/word/2006/wordml" xmlns:wps="http://schemas.microsoft.com/office/word/2010/wordprocessingShape" mc:Ignorable="w14 wp14">
   <w:body>
-    <w:tbl>
-      <w:tblPr>
-        <w:tblW w:type="auto" w:w="0"/>
-        <w:jc w:val="center"/>
-        <w:tblLook w:firstColumn="1" w:firstRow="1" w:lastColumn="0" w:lastRow="0" w:noHBand="0" w:noVBand="1" w:val="04A0"/>
-        <w:tblBorders>
-          <w:top w:val="none" w:sz="0" w:space="0" w:color="auto"/>
-          <w:left w:val="none" w:sz="0" w:space="0" w:color="auto"/>
-          <w:bottom w:val="none" w:sz="0" w:space="0" w:color="auto"/>
-          <w:right w:val="none" w:sz="0" w:space="0" w:color="auto"/>
-          <w:insideH w:val="none" w:sz="0" w:space="0" w:color="auto"/>
-          <w:insideV w:val="none" w:sz="0" w:space="0" w:color="auto"/>
-        </w:tblBorders>
-      </w:tblPr>
-      <w:tblGrid>
-        <w:gridCol w:w="5444"/>
-        <w:gridCol w:w="5444"/>
-      </w:tblGrid>
-      <w:tr>
-        <w:tc>
-          <w:tcPr>
-            <w:tcW w:type="dxa" w:w="2736"/>
-            <w:tcMar>
-              <w:top w:w="0" w:type="dxa"/>
-              <w:start w:w="0" w:type="dxa"/>
-              <w:bottom w:w="0" w:type="dxa"/>
-              <w:end w:w="0" w:type="dxa"/>
-            </w:tcMar>
-          </w:tcPr>
-          <w:p>
-            <w:pPr>
-              <w:spacing w:before="0" w:after="0"/>
-              <w:jc w:val="center"/>
-            </w:pPr>
-            <w:r>
-              <w:drawing>
-                <wp:inline xmlns:a="http://schemas.openxmlformats.org/drawingml/2006/main" xmlns:pic="http://schemas.openxmlformats.org/drawingml/2006/picture">
-                  <wp:extent cx="1517904" cy="850392"/>
-                  <wp:docPr id="1" name="Picture 1"/>
-                  <wp:cNvGraphicFramePr>
-                    <a:graphicFrameLocks noChangeAspect="1"/>
-                  </wp:cNvGraphicFramePr>
-                  <a:graphic>
-                    <a:graphicData uri="http://schemas.openxmlformats.org/drawingml/2006/picture">
-                      <pic:pic>
-                        <pic:nvPicPr>
-                          <pic:cNvPr id="0" name="logo.jpeg"/>
-                          <pic:cNvPicPr/>
-                        </pic:nvPicPr>
-                        <pic:blipFill>
-                          <a:blip r:embed="rId9"/>
-                          <a:stretch>
-                            <a:fillRect/>
-                          </a:stretch>
-                        </pic:blipFill>
-                        <pic:spPr>
-                          <a:xfrm>
-                            <a:off x="0" y="0"/>
-                            <a:ext cx="1517904" cy="850392"/>
-                          </a:xfrm>
-                          <a:prstGeom prst="rect"/>
-                        </pic:spPr>
-                      </pic:pic>
-                    </a:graphicData>
-                  </a:graphic>
-                </wp:inline>
-              </w:drawing>
-            </w:r>
-          </w:p>
-        </w:tc>
-        <w:tc>
-          <w:tcPr>
-            <w:tcW w:type="dxa" w:w="7920"/>
-            <w:tcMar>
-              <w:top w:w="0" w:type="dxa"/>
-              <w:start w:w="60" w:type="dxa"/>
-              <w:bottom w:w="0" w:type="dxa"/>
-              <w:end w:w="0" w:type="dxa"/>
-            </w:tcMar>
-          </w:tcPr>
-          <w:p>
-            <w:pPr>
-              <w:spacing w:before="40" w:after="0"/>
-            </w:pPr>
-            <w:r>
-              <w:rPr>
-                <w:rFonts w:ascii="Trebuchet MS" w:hAnsi="Trebuchet MS" w:eastAsia="Trebuchet MS" w:cs="Trebuchet MS"/>
-                <w:b/>
-                <w:color w:val="004AAC"/>
-                <w:sz w:val="34"/>
-              </w:rPr>
-              <w:t>{{ name }}</w:t>
-            </w:r>
-          </w:p>
-          <w:p>
-            <w:pPr>
-              <w:spacing w:before="0" w:after="40"/>
-            </w:pPr>
-            <w:r>
-              <w:rPr>
-                <w:rFonts w:ascii="Trebuchet MS" w:hAnsi="Trebuchet MS" w:eastAsia="Trebuchet MS" w:cs="Trebuchet MS"/>
-                <w:b w:val="0"/>
-                <w:color w:val="0570FF"/>
-                <w:sz w:val="30"/>
-              </w:rPr>
-              <w:t>{{ title }}</w:t>
-            </w:r>
-          </w:p>
-          <w:p>
-            <w:pPr>
-              <w:spacing w:before="40" w:after="0"/>
-            </w:pPr>
-            <w:r>
-              <w:rPr>
-                <w:rFonts w:ascii="Trebuchet MS" w:hAnsi="Trebuchet MS" w:eastAsia="Trebuchet MS" w:cs="Trebuchet MS"/>
-                <w:b w:val="0"/>
-                <w:color w:val="FFFFFF"/>
-                <w:sz w:val="2"/>
-              </w:rPr>
-              <w:t>{%r if email %}</w:t>
-            </w:r>
-            <w:r>
-              <w:drawing>
-                <wp:inline xmlns:a="http://schemas.openxmlformats.org/drawingml/2006/main" xmlns:pic="http://schemas.openxmlformats.org/drawingml/2006/picture">
-                  <wp:extent cx="143524" cy="102519"/>
-                  <wp:docPr id="2" name="Picture 2"/>
-                  <wp:cNvGraphicFramePr>
-                    <a:graphicFrameLocks noChangeAspect="1"/>
-                  </wp:cNvGraphicFramePr>
-                  <a:graphic>
-                    <a:graphicData uri="http://schemas.openxmlformats.org/drawingml/2006/picture">
-                      <pic:pic>
-                        <pic:nvPicPr>
-                          <pic:cNvPr id="0" name="icon_email.png"/>
-                          <pic:cNvPicPr/>
-                        </pic:nvPicPr>
-                        <pic:blipFill>
-                          <a:blip r:embed="rId10"/>
-                          <a:stretch>
-                            <a:fillRect/>
-                          </a:stretch>
-                        </pic:blipFill>
-                        <pic:spPr>
-                          <a:xfrm>
-                            <a:off x="0" y="0"/>
-                            <a:ext cx="143524" cy="102519"/>
-                          </a:xfrm>
-                          <a:prstGeom prst="rect"/>
-                        </pic:spPr>
-                      </pic:pic>
-                    </a:graphicData>
-                  </a:graphic>
-                </wp:inline>
-              </w:drawing>
-            </w:r>
-            <w:r>
-              <w:rPr>
-                <w:rFonts w:ascii="Trebuchet MS" w:hAnsi="Trebuchet MS" w:eastAsia="Trebuchet MS" w:cs="Trebuchet MS"/>
-                <w:b w:val="0"/>
-                <w:color w:val="6F6F6F"/>
-                <w:sz w:val="16"/>
-              </w:rPr>
-              <w:t xml:space="preserve"> {{ email }}   </w:t>
-            </w:r>
-            <w:r>
-              <w:rPr>
-                <w:rFonts w:ascii="Trebuchet MS" w:hAnsi="Trebuchet MS" w:eastAsia="Trebuchet MS" w:cs="Trebuchet MS"/>
-                <w:b w:val="0"/>
-                <w:color w:val="FFFFFF"/>
-                <w:sz w:val="2"/>
-              </w:rPr>
-              <w:t>{%r endif %}</w:t>
-            </w:r>
-            <w:r>
-              <w:rPr>
-                <w:rFonts w:ascii="Trebuchet MS" w:hAnsi="Trebuchet MS" w:eastAsia="Trebuchet MS" w:cs="Trebuchet MS"/>
-                <w:b w:val="0"/>
-                <w:color w:val="FFFFFF"/>
-                <w:sz w:val="2"/>
-              </w:rPr>
-              <w:t>{%r if phone %}</w:t>
-            </w:r>
-            <w:r>
-              <w:drawing>
-                <wp:inline xmlns:a="http://schemas.openxmlformats.org/drawingml/2006/main" xmlns:pic="http://schemas.openxmlformats.org/drawingml/2006/picture">
-                  <wp:extent cx="91440" cy="91440"/>
-                  <wp:docPr id="3" name="Picture 3"/>
-                  <wp:cNvGraphicFramePr>
-                    <a:graphicFrameLocks noChangeAspect="1"/>
-                  </wp:cNvGraphicFramePr>
-                  <a:graphic>
-                    <a:graphicData uri="http://schemas.openxmlformats.org/drawingml/2006/picture">
-                      <pic:pic>
-                        <pic:nvPicPr>
-                          <pic:cNvPr id="0" name="icon_phone.png"/>
-                          <pic:cNvPicPr/>
-                        </pic:nvPicPr>
-                        <pic:blipFill>
-                          <a:blip r:embed="rId11"/>
-                          <a:stretch>
-                            <a:fillRect/>
-                          </a:stretch>
-                        </pic:blipFill>
-                        <pic:spPr>
-                          <a:xfrm>
-                            <a:off x="0" y="0"/>
-                            <a:ext cx="91440" cy="91440"/>
-                          </a:xfrm>
-                          <a:prstGeom prst="rect"/>
-                        </pic:spPr>
-                      </pic:pic>
-                    </a:graphicData>
-                  </a:graphic>
-                </wp:inline>
-              </w:drawing>
-            </w:r>
-            <w:r>
-              <w:rPr>
-                <w:rFonts w:ascii="Trebuchet MS" w:hAnsi="Trebuchet MS" w:eastAsia="Trebuchet MS" w:cs="Trebuchet MS"/>
-                <w:b w:val="0"/>
-                <w:color w:val="6F6F6F"/>
-                <w:sz w:val="16"/>
-              </w:rPr>
-              <w:t xml:space="preserve"> {{ phone }}   </w:t>
-            </w:r>
-            <w:r>
-              <w:rPr>
-                <w:rFonts w:ascii="Trebuchet MS" w:hAnsi="Trebuchet MS" w:eastAsia="Trebuchet MS" w:cs="Trebuchet MS"/>
-                <w:b w:val="0"/>
-                <w:color w:val="FFFFFF"/>
-                <w:sz w:val="2"/>
-              </w:rPr>
-              <w:t>{%r endif %}</w:t>
-            </w:r>
-            <w:r>
-              <w:rPr>
-                <w:rFonts w:ascii="Trebuchet MS" w:hAnsi="Trebuchet MS" w:eastAsia="Trebuchet MS" w:cs="Trebuchet MS"/>
-                <w:b w:val="0"/>
-                <w:color w:val="FFFFFF"/>
-                <w:sz w:val="2"/>
-              </w:rPr>
-              <w:t>{%r if location %}</w:t>
-            </w:r>
-            <w:r>
-              <w:drawing>
-                <wp:inline xmlns:a="http://schemas.openxmlformats.org/drawingml/2006/main" xmlns:pic="http://schemas.openxmlformats.org/drawingml/2006/picture">
-                  <wp:extent cx="104775" cy="104775"/>
-                  <wp:docPr id="4" name="Picture 4"/>
-                  <wp:cNvGraphicFramePr>
-                    <a:graphicFrameLocks noChangeAspect="1"/>
-                  </wp:cNvGraphicFramePr>
-                  <a:graphic>
-                    <a:graphicData uri="http://schemas.openxmlformats.org/drawingml/2006/picture">
-                      <pic:pic>
-                        <pic:nvPicPr>
-                          <pic:cNvPr id="0" name="icon_location.png"/>
-                          <pic:cNvPicPr/>
-                        </pic:nvPicPr>
-                        <pic:blipFill>
-                          <a:blip r:embed="rId12"/>
-                          <a:stretch>
-                            <a:fillRect/>
-                          </a:stretch>
-                        </pic:blipFill>
-                        <pic:spPr>
-                          <a:xfrm>
-                            <a:off x="0" y="0"/>
-                            <a:ext cx="104775" cy="104775"/>
-                          </a:xfrm>
-                          <a:prstGeom prst="rect"/>
-                        </pic:spPr>
-                      </pic:pic>
-                    </a:graphicData>
-                  </a:graphic>
-                </wp:inline>
-              </w:drawing>
-            </w:r>
-            <w:r>
-              <w:rPr>
-                <w:rFonts w:ascii="Trebuchet MS" w:hAnsi="Trebuchet MS" w:eastAsia="Trebuchet MS" w:cs="Trebuchet MS"/>
-                <w:b w:val="0"/>
-                <w:color w:val="6F6F6F"/>
-                <w:sz w:val="16"/>
-              </w:rPr>
-              <w:t xml:space="preserve"> {{ location }}</w:t>
-            </w:r>
-            <w:r>
-              <w:rPr>
-                <w:rFonts w:ascii="Trebuchet MS" w:hAnsi="Trebuchet MS" w:eastAsia="Trebuchet MS" w:cs="Trebuchet MS"/>
-                <w:b w:val="0"/>
-                <w:color w:val="FFFFFF"/>
-                <w:sz w:val="2"/>
-              </w:rPr>
-              <w:t>{%r endif %}</w:t>
-            </w:r>
-          </w:p>
-        </w:tc>
-      </w:tr>
-    </w:tbl>
     <w:p>
       <w:pPr>
         <w:spacing w:before="0" w:after="0"/>
@@ -459,7 +160,7 @@
               <w:drawing>
                 <wp:inline xmlns:a="http://schemas.openxmlformats.org/drawingml/2006/main" xmlns:pic="http://schemas.openxmlformats.org/drawingml/2006/picture">
                   <wp:extent cx="33879" cy="33879"/>
-                  <wp:docPr id="5" name="Picture 5"/>
+                  <wp:docPr id="1" name="Picture 1"/>
                   <wp:cNvGraphicFramePr>
                     <a:graphicFrameLocks noChangeAspect="1"/>
                   </wp:cNvGraphicFramePr>
@@ -471,7 +172,7 @@
                           <pic:cNvPicPr/>
                         </pic:nvPicPr>
                         <pic:blipFill>
-                          <a:blip r:embed="rId13"/>
+                          <a:blip r:embed="rId11"/>
                           <a:stretch>
                             <a:fillRect/>
                           </a:stretch>
@@ -839,7 +540,7 @@
               <w:drawing>
                 <wp:inline xmlns:a="http://schemas.openxmlformats.org/drawingml/2006/main" xmlns:pic="http://schemas.openxmlformats.org/drawingml/2006/picture">
                   <wp:extent cx="33879" cy="33879"/>
-                  <wp:docPr id="6" name="Picture 6"/>
+                  <wp:docPr id="2" name="Picture 2"/>
                   <wp:cNvGraphicFramePr>
                     <a:graphicFrameLocks noChangeAspect="1"/>
                   </wp:cNvGraphicFramePr>
@@ -851,7 +552,7 @@
                           <pic:cNvPicPr/>
                         </pic:nvPicPr>
                         <pic:blipFill>
-                          <a:blip r:embed="rId13"/>
+                          <a:blip r:embed="rId11"/>
                           <a:stretch>
                             <a:fillRect/>
                           </a:stretch>
@@ -1021,13 +722,366 @@
       </w:r>
     </w:p>
     <w:sectPr>
+      <w:headerReference w:type="default" r:id="rId9"/>
+      <w:headerReference w:type="first" r:id="rId10"/>
       <w:pgSz w:w="11910" w:h="16850"/>
       <w:pgMar w:top="454" w:right="454" w:bottom="283" w:left="567" w:header="720" w:footer="720" w:gutter="0"/>
       <w:cols w:space="720"/>
+      <w:titlePg/>
       <w:docGrid w:linePitch="360"/>
     </w:sectPr>
   </w:body>
 </w:document>
+</file>
+
+<file path=word/header1.xml><?xml version="1.0" encoding="utf-8"?>
+<w:hdr xmlns:m="http://schemas.openxmlformats.org/officeDocument/2006/math" xmlns:mc="http://schemas.openxmlformats.org/markup-compatibility/2006" xmlns:mo="http://schemas.microsoft.com/office/mac/office/2008/main" xmlns:mv="urn:schemas-microsoft-com:mac:vml" xmlns:o="urn:schemas-microsoft-com:office:office" xmlns:r="http://schemas.openxmlformats.org/officeDocument/2006/relationships" xmlns:v="urn:schemas-microsoft-com:vml" xmlns:w10="urn:schemas-microsoft-com:office:word" xmlns:w14="http://schemas.microsoft.com/office/word/2010/wordml" xmlns:w="http://schemas.openxmlformats.org/wordprocessingml/2006/main" xmlns:wne="http://schemas.microsoft.com/office/word/2006/wordml" xmlns:wp14="http://schemas.microsoft.com/office/word/2010/wordprocessingDrawing" xmlns:wp="http://schemas.openxmlformats.org/drawingml/2006/wordprocessingDrawing" xmlns:wpc="http://schemas.microsoft.com/office/word/2010/wordprocessingCanvas" xmlns:wpg="http://schemas.microsoft.com/office/word/2010/wordprocessingGroup" xmlns:wpi="http://schemas.microsoft.com/office/word/2010/wordprocessingInk" xmlns:wps="http://schemas.microsoft.com/office/word/2010/wordprocessingShape" mc:Ignorable="w14 wp14">
+  <w:p>
+    <w:pPr>
+      <w:pStyle w:val="Header"/>
+      <w:spacing w:before="0" w:after="0"/>
+      <w:jc w:val="left"/>
+    </w:pPr>
+    <w:r>
+      <w:drawing>
+        <wp:inline xmlns:a="http://schemas.openxmlformats.org/drawingml/2006/main" xmlns:pic="http://schemas.openxmlformats.org/drawingml/2006/picture">
+          <wp:extent cx="1517904" cy="850392"/>
+          <wp:docPr id="1" name="Picture 1"/>
+          <wp:cNvGraphicFramePr>
+            <a:graphicFrameLocks noChangeAspect="1"/>
+          </wp:cNvGraphicFramePr>
+          <a:graphic>
+            <a:graphicData uri="http://schemas.openxmlformats.org/drawingml/2006/picture">
+              <pic:pic>
+                <pic:nvPicPr>
+                  <pic:cNvPr id="0" name="logo.jpeg"/>
+                  <pic:cNvPicPr/>
+                </pic:nvPicPr>
+                <pic:blipFill>
+                  <a:blip r:embed="rId1"/>
+                  <a:stretch>
+                    <a:fillRect/>
+                  </a:stretch>
+                </pic:blipFill>
+                <pic:spPr>
+                  <a:xfrm>
+                    <a:off x="0" y="0"/>
+                    <a:ext cx="1517904" cy="850392"/>
+                  </a:xfrm>
+                  <a:prstGeom prst="rect"/>
+                </pic:spPr>
+              </pic:pic>
+            </a:graphicData>
+          </a:graphic>
+        </wp:inline>
+      </w:drawing>
+    </w:r>
+  </w:p>
+</w:hdr>
+</file>
+
+<file path=word/header2.xml><?xml version="1.0" encoding="utf-8"?>
+<w:hdr xmlns:m="http://schemas.openxmlformats.org/officeDocument/2006/math" xmlns:mc="http://schemas.openxmlformats.org/markup-compatibility/2006" xmlns:mo="http://schemas.microsoft.com/office/mac/office/2008/main" xmlns:mv="urn:schemas-microsoft-com:mac:vml" xmlns:o="urn:schemas-microsoft-com:office:office" xmlns:r="http://schemas.openxmlformats.org/officeDocument/2006/relationships" xmlns:v="urn:schemas-microsoft-com:vml" xmlns:w10="urn:schemas-microsoft-com:office:word" xmlns:w14="http://schemas.microsoft.com/office/word/2010/wordml" xmlns:w="http://schemas.openxmlformats.org/wordprocessingml/2006/main" xmlns:wne="http://schemas.microsoft.com/office/word/2006/wordml" xmlns:wp14="http://schemas.microsoft.com/office/word/2010/wordprocessingDrawing" xmlns:wp="http://schemas.openxmlformats.org/drawingml/2006/wordprocessingDrawing" xmlns:wpc="http://schemas.microsoft.com/office/word/2010/wordprocessingCanvas" xmlns:wpg="http://schemas.microsoft.com/office/word/2010/wordprocessingGroup" xmlns:wpi="http://schemas.microsoft.com/office/word/2010/wordprocessingInk" xmlns:wps="http://schemas.microsoft.com/office/word/2010/wordprocessingShape" mc:Ignorable="w14 wp14">
+  <w:tbl>
+    <w:tblPr>
+      <w:tblW w:type="auto" w:w="0"/>
+      <w:jc w:val="center"/>
+      <w:tblLook w:firstColumn="1" w:firstRow="1" w:lastColumn="0" w:lastRow="0" w:noHBand="0" w:noVBand="1" w:val="04A0"/>
+      <w:tblBorders>
+        <w:top w:val="none" w:sz="0" w:space="0" w:color="auto"/>
+        <w:left w:val="none" w:sz="0" w:space="0" w:color="auto"/>
+        <w:bottom w:val="none" w:sz="0" w:space="0" w:color="auto"/>
+        <w:right w:val="none" w:sz="0" w:space="0" w:color="auto"/>
+        <w:insideH w:val="none" w:sz="0" w:space="0" w:color="auto"/>
+        <w:insideV w:val="none" w:sz="0" w:space="0" w:color="auto"/>
+      </w:tblBorders>
+    </w:tblPr>
+    <w:tblGrid>
+      <w:gridCol w:w="5444"/>
+      <w:gridCol w:w="5444"/>
+    </w:tblGrid>
+    <w:tr>
+      <w:tc>
+        <w:tcPr>
+          <w:tcW w:type="dxa" w:w="2736"/>
+          <w:tcMar>
+            <w:top w:w="0" w:type="dxa"/>
+            <w:start w:w="0" w:type="dxa"/>
+            <w:bottom w:w="0" w:type="dxa"/>
+            <w:end w:w="0" w:type="dxa"/>
+          </w:tcMar>
+        </w:tcPr>
+        <w:p>
+          <w:pPr>
+            <w:spacing w:before="0" w:after="0"/>
+            <w:jc w:val="center"/>
+          </w:pPr>
+          <w:r>
+            <w:drawing>
+              <wp:inline xmlns:a="http://schemas.openxmlformats.org/drawingml/2006/main" xmlns:pic="http://schemas.openxmlformats.org/drawingml/2006/picture">
+                <wp:extent cx="1517904" cy="850392"/>
+                <wp:docPr id="1" name="Picture 1"/>
+                <wp:cNvGraphicFramePr>
+                  <a:graphicFrameLocks noChangeAspect="1"/>
+                </wp:cNvGraphicFramePr>
+                <a:graphic>
+                  <a:graphicData uri="http://schemas.openxmlformats.org/drawingml/2006/picture">
+                    <pic:pic>
+                      <pic:nvPicPr>
+                        <pic:cNvPr id="0" name="logo.jpeg"/>
+                        <pic:cNvPicPr/>
+                      </pic:nvPicPr>
+                      <pic:blipFill>
+                        <a:blip r:embed="rId1"/>
+                        <a:stretch>
+                          <a:fillRect/>
+                        </a:stretch>
+                      </pic:blipFill>
+                      <pic:spPr>
+                        <a:xfrm>
+                          <a:off x="0" y="0"/>
+                          <a:ext cx="1517904" cy="850392"/>
+                        </a:xfrm>
+                        <a:prstGeom prst="rect"/>
+                      </pic:spPr>
+                    </pic:pic>
+                  </a:graphicData>
+                </a:graphic>
+              </wp:inline>
+            </w:drawing>
+          </w:r>
+        </w:p>
+      </w:tc>
+      <w:tc>
+        <w:tcPr>
+          <w:tcW w:type="dxa" w:w="7920"/>
+          <w:tcMar>
+            <w:top w:w="0" w:type="dxa"/>
+            <w:start w:w="60" w:type="dxa"/>
+            <w:bottom w:w="0" w:type="dxa"/>
+            <w:end w:w="0" w:type="dxa"/>
+          </w:tcMar>
+        </w:tcPr>
+        <w:p>
+          <w:pPr>
+            <w:spacing w:before="40" w:after="0"/>
+          </w:pPr>
+          <w:r>
+            <w:rPr>
+              <w:rFonts w:ascii="Trebuchet MS" w:hAnsi="Trebuchet MS" w:eastAsia="Trebuchet MS" w:cs="Trebuchet MS"/>
+              <w:b/>
+              <w:color w:val="004AAC"/>
+              <w:sz w:val="34"/>
+            </w:rPr>
+            <w:t>{{ name }}</w:t>
+          </w:r>
+        </w:p>
+        <w:p>
+          <w:pPr>
+            <w:spacing w:before="0" w:after="40"/>
+          </w:pPr>
+          <w:r>
+            <w:rPr>
+              <w:rFonts w:ascii="Trebuchet MS" w:hAnsi="Trebuchet MS" w:eastAsia="Trebuchet MS" w:cs="Trebuchet MS"/>
+              <w:b w:val="0"/>
+              <w:color w:val="0570FF"/>
+              <w:sz w:val="30"/>
+            </w:rPr>
+            <w:t>{{ title }}</w:t>
+          </w:r>
+        </w:p>
+        <w:p>
+          <w:pPr>
+            <w:spacing w:before="40" w:after="0"/>
+          </w:pPr>
+          <w:r>
+            <w:rPr>
+              <w:rFonts w:ascii="Trebuchet MS" w:hAnsi="Trebuchet MS" w:eastAsia="Trebuchet MS" w:cs="Trebuchet MS"/>
+              <w:b w:val="0"/>
+              <w:color w:val="FFFFFF"/>
+              <w:sz w:val="2"/>
+            </w:rPr>
+            <w:t>{%r if email %}</w:t>
+          </w:r>
+          <w:r>
+            <w:drawing>
+              <wp:inline xmlns:a="http://schemas.openxmlformats.org/drawingml/2006/main" xmlns:pic="http://schemas.openxmlformats.org/drawingml/2006/picture">
+                <wp:extent cx="143524" cy="102519"/>
+                <wp:docPr id="2" name="Picture 2"/>
+                <wp:cNvGraphicFramePr>
+                  <a:graphicFrameLocks noChangeAspect="1"/>
+                </wp:cNvGraphicFramePr>
+                <a:graphic>
+                  <a:graphicData uri="http://schemas.openxmlformats.org/drawingml/2006/picture">
+                    <pic:pic>
+                      <pic:nvPicPr>
+                        <pic:cNvPr id="0" name="icon_email.png"/>
+                        <pic:cNvPicPr/>
+                      </pic:nvPicPr>
+                      <pic:blipFill>
+                        <a:blip r:embed="rId2"/>
+                        <a:stretch>
+                          <a:fillRect/>
+                        </a:stretch>
+                      </pic:blipFill>
+                      <pic:spPr>
+                        <a:xfrm>
+                          <a:off x="0" y="0"/>
+                          <a:ext cx="143524" cy="102519"/>
+                        </a:xfrm>
+                        <a:prstGeom prst="rect"/>
+                      </pic:spPr>
+                    </pic:pic>
+                  </a:graphicData>
+                </a:graphic>
+              </wp:inline>
+            </w:drawing>
+          </w:r>
+          <w:r>
+            <w:rPr>
+              <w:rFonts w:ascii="Trebuchet MS" w:hAnsi="Trebuchet MS" w:eastAsia="Trebuchet MS" w:cs="Trebuchet MS"/>
+              <w:b w:val="0"/>
+              <w:color w:val="6F6F6F"/>
+              <w:sz w:val="16"/>
+            </w:rPr>
+            <w:t xml:space="preserve"> {{ email }}   </w:t>
+          </w:r>
+          <w:r>
+            <w:rPr>
+              <w:rFonts w:ascii="Trebuchet MS" w:hAnsi="Trebuchet MS" w:eastAsia="Trebuchet MS" w:cs="Trebuchet MS"/>
+              <w:b w:val="0"/>
+              <w:color w:val="FFFFFF"/>
+              <w:sz w:val="2"/>
+            </w:rPr>
+            <w:t>{%r endif %}</w:t>
+          </w:r>
+          <w:r>
+            <w:rPr>
+              <w:rFonts w:ascii="Trebuchet MS" w:hAnsi="Trebuchet MS" w:eastAsia="Trebuchet MS" w:cs="Trebuchet MS"/>
+              <w:b w:val="0"/>
+              <w:color w:val="FFFFFF"/>
+              <w:sz w:val="2"/>
+            </w:rPr>
+            <w:t>{%r if phone %}</w:t>
+          </w:r>
+          <w:r>
+            <w:drawing>
+              <wp:inline xmlns:a="http://schemas.openxmlformats.org/drawingml/2006/main" xmlns:pic="http://schemas.openxmlformats.org/drawingml/2006/picture">
+                <wp:extent cx="91440" cy="91440"/>
+                <wp:docPr id="3" name="Picture 3"/>
+                <wp:cNvGraphicFramePr>
+                  <a:graphicFrameLocks noChangeAspect="1"/>
+                </wp:cNvGraphicFramePr>
+                <a:graphic>
+                  <a:graphicData uri="http://schemas.openxmlformats.org/drawingml/2006/picture">
+                    <pic:pic>
+                      <pic:nvPicPr>
+                        <pic:cNvPr id="0" name="icon_phone.png"/>
+                        <pic:cNvPicPr/>
+                      </pic:nvPicPr>
+                      <pic:blipFill>
+                        <a:blip r:embed="rId3"/>
+                        <a:stretch>
+                          <a:fillRect/>
+                        </a:stretch>
+                      </pic:blipFill>
+                      <pic:spPr>
+                        <a:xfrm>
+                          <a:off x="0" y="0"/>
+                          <a:ext cx="91440" cy="91440"/>
+                        </a:xfrm>
+                        <a:prstGeom prst="rect"/>
+                      </pic:spPr>
+                    </pic:pic>
+                  </a:graphicData>
+                </a:graphic>
+              </wp:inline>
+            </w:drawing>
+          </w:r>
+          <w:r>
+            <w:rPr>
+              <w:rFonts w:ascii="Trebuchet MS" w:hAnsi="Trebuchet MS" w:eastAsia="Trebuchet MS" w:cs="Trebuchet MS"/>
+              <w:b w:val="0"/>
+              <w:color w:val="6F6F6F"/>
+              <w:sz w:val="16"/>
+            </w:rPr>
+            <w:t xml:space="preserve"> {{ phone }}   </w:t>
+          </w:r>
+          <w:r>
+            <w:rPr>
+              <w:rFonts w:ascii="Trebuchet MS" w:hAnsi="Trebuchet MS" w:eastAsia="Trebuchet MS" w:cs="Trebuchet MS"/>
+              <w:b w:val="0"/>
+              <w:color w:val="FFFFFF"/>
+              <w:sz w:val="2"/>
+            </w:rPr>
+            <w:t>{%r endif %}</w:t>
+          </w:r>
+          <w:r>
+            <w:rPr>
+              <w:rFonts w:ascii="Trebuchet MS" w:hAnsi="Trebuchet MS" w:eastAsia="Trebuchet MS" w:cs="Trebuchet MS"/>
+              <w:b w:val="0"/>
+              <w:color w:val="FFFFFF"/>
+              <w:sz w:val="2"/>
+            </w:rPr>
+            <w:t>{%r if location %}</w:t>
+          </w:r>
+          <w:r>
+            <w:drawing>
+              <wp:inline xmlns:a="http://schemas.openxmlformats.org/drawingml/2006/main" xmlns:pic="http://schemas.openxmlformats.org/drawingml/2006/picture">
+                <wp:extent cx="104775" cy="104775"/>
+                <wp:docPr id="4" name="Picture 4"/>
+                <wp:cNvGraphicFramePr>
+                  <a:graphicFrameLocks noChangeAspect="1"/>
+                </wp:cNvGraphicFramePr>
+                <a:graphic>
+                  <a:graphicData uri="http://schemas.openxmlformats.org/drawingml/2006/picture">
+                    <pic:pic>
+                      <pic:nvPicPr>
+                        <pic:cNvPr id="0" name="icon_location.png"/>
+                        <pic:cNvPicPr/>
+                      </pic:nvPicPr>
+                      <pic:blipFill>
+                        <a:blip r:embed="rId4"/>
+                        <a:stretch>
+                          <a:fillRect/>
+                        </a:stretch>
+                      </pic:blipFill>
+                      <pic:spPr>
+                        <a:xfrm>
+                          <a:off x="0" y="0"/>
+                          <a:ext cx="104775" cy="104775"/>
+                        </a:xfrm>
+                        <a:prstGeom prst="rect"/>
+                      </pic:spPr>
+                    </pic:pic>
+                  </a:graphicData>
+                </a:graphic>
+              </wp:inline>
+            </w:drawing>
+          </w:r>
+          <w:r>
+            <w:rPr>
+              <w:rFonts w:ascii="Trebuchet MS" w:hAnsi="Trebuchet MS" w:eastAsia="Trebuchet MS" w:cs="Trebuchet MS"/>
+              <w:b w:val="0"/>
+              <w:color w:val="6F6F6F"/>
+              <w:sz w:val="16"/>
+            </w:rPr>
+            <w:t xml:space="preserve"> {{ location }}</w:t>
+          </w:r>
+          <w:r>
+            <w:rPr>
+              <w:rFonts w:ascii="Trebuchet MS" w:hAnsi="Trebuchet MS" w:eastAsia="Trebuchet MS" w:cs="Trebuchet MS"/>
+              <w:b w:val="0"/>
+              <w:color w:val="FFFFFF"/>
+              <w:sz w:val="2"/>
+            </w:rPr>
+            <w:t>{%r endif %}</w:t>
+          </w:r>
+        </w:p>
+      </w:tc>
+    </w:tr>
+  </w:tbl>
+</w:hdr>
 </file>
 
 <file path=word/numbering.xml><?xml version="1.0" encoding="utf-8"?>

</xml_diff>